<commit_message>
add hello world to all files
</commit_message>
<xml_diff>
--- a/connection.docx
+++ b/connection.docx
@@ -284,7 +284,11 @@
         <w:t>git push -u origin master</w:t>
       </w:r>
     </w:p>
+    <w:p/>
     <w:p>
+      <w:r>
+        <w:t>Hello world</w:t>
+      </w:r>
       <w:bookmarkStart w:id="0" w:name="_GoBack"/>
       <w:bookmarkEnd w:id="0"/>
     </w:p>

</xml_diff>

<commit_message>
I add connection commands in
</commit_message>
<xml_diff>
--- a/connection.docx
+++ b/connection.docx
@@ -9,28 +9,23 @@
         </w:rPr>
       </w:pPr>
       <w:r>
-        <w:fldChar w:fldCharType="begin"/>
-      </w:r>
-      <w:r>
-        <w:instrText xml:space="preserve"> HYPERLINK "https://github.com/Micahgard/projectDocuments.git" </w:instrText>
-      </w:r>
-      <w:r>
-        <w:fldChar w:fldCharType="separate"/>
-      </w:r>
-      <w:r>
-        <w:rPr>
-          <w:rStyle w:val="Hyperlink"/>
-        </w:rPr>
-        <w:t>https://github.com/Micahgard/projectDocuments.git</w:t>
-      </w:r>
-      <w:r>
-        <w:rPr>
-          <w:rStyle w:val="Hyperlink"/>
-        </w:rPr>
-        <w:fldChar w:fldCharType="end"/>
-      </w:r>
+        <w:t xml:space="preserve">URL: </w:t>
+      </w:r>
+      <w:hyperlink r:id="rId4" w:history="1">
+        <w:r>
+          <w:rPr>
+            <w:rStyle w:val="Hyperlink"/>
+          </w:rPr>
+          <w:t>https://github.com/Micahgard/projectDocuments.git</w:t>
+        </w:r>
+      </w:hyperlink>
     </w:p>
     <w:p/>
+    <w:p>
+      <w:r>
+        <w:t>Micah:</w:t>
+      </w:r>
+    </w:p>
     <w:p>
       <w:pPr>
         <w:tabs>
@@ -65,7 +60,7 @@
           <w:sz w:val="21"/>
           <w:szCs w:val="21"/>
         </w:rPr>
-        <w:t xml:space="preserve">echo "# </w:t>
+        <w:t xml:space="preserve">git </w:t>
       </w:r>
       <w:proofErr w:type="spellStart"/>
       <w:r>
@@ -75,18 +70,9 @@
           <w:sz w:val="21"/>
           <w:szCs w:val="21"/>
         </w:rPr>
-        <w:t>projectDocuments</w:t>
+        <w:t>init</w:t>
       </w:r>
       <w:proofErr w:type="spellEnd"/>
-      <w:r>
-        <w:rPr>
-          <w:rFonts w:ascii="Consolas" w:eastAsia="Times New Roman" w:hAnsi="Consolas" w:cs="Consolas"/>
-          <w:color w:val="24292E"/>
-          <w:sz w:val="21"/>
-          <w:szCs w:val="21"/>
-        </w:rPr>
-        <w:t>" &gt;&gt; README.md</w:t>
-      </w:r>
     </w:p>
     <w:p>
       <w:pPr>
@@ -122,19 +108,8 @@
           <w:sz w:val="21"/>
           <w:szCs w:val="21"/>
         </w:rPr>
-        <w:t xml:space="preserve">git </w:t>
-      </w:r>
-      <w:proofErr w:type="spellStart"/>
-      <w:r>
-        <w:rPr>
-          <w:rFonts w:ascii="Consolas" w:eastAsia="Times New Roman" w:hAnsi="Consolas" w:cs="Consolas"/>
-          <w:color w:val="24292E"/>
-          <w:sz w:val="21"/>
-          <w:szCs w:val="21"/>
-        </w:rPr>
-        <w:t>init</w:t>
-      </w:r>
-      <w:proofErr w:type="spellEnd"/>
+        <w:t>git commit -m "first commit"</w:t>
+      </w:r>
     </w:p>
     <w:p>
       <w:pPr>
@@ -170,7 +145,7 @@
           <w:sz w:val="21"/>
           <w:szCs w:val="21"/>
         </w:rPr>
-        <w:t>git add README.md</w:t>
+        <w:t>git remote add origin https://github.com/Micahgard/projectDocuments.git</w:t>
       </w:r>
     </w:p>
     <w:p>
@@ -207,7 +182,7 @@
           <w:sz w:val="21"/>
           <w:szCs w:val="21"/>
         </w:rPr>
-        <w:t>git commit -m "first commit"</w:t>
+        <w:t>git push -u origin master</w:t>
       </w:r>
     </w:p>
     <w:p>
@@ -237,15 +212,6 @@
           <w:szCs w:val="21"/>
         </w:rPr>
       </w:pPr>
-      <w:r>
-        <w:rPr>
-          <w:rFonts w:ascii="Consolas" w:eastAsia="Times New Roman" w:hAnsi="Consolas" w:cs="Consolas"/>
-          <w:color w:val="24292E"/>
-          <w:sz w:val="21"/>
-          <w:szCs w:val="21"/>
-        </w:rPr>
-        <w:t>git remote add origin https://github.com/Micahgard/projectDocuments.git</w:t>
-      </w:r>
     </w:p>
     <w:p>
       <w:pPr>
@@ -281,17 +247,474 @@
           <w:sz w:val="21"/>
           <w:szCs w:val="21"/>
         </w:rPr>
-        <w:t>git push -u origin master</w:t>
-      </w:r>
-    </w:p>
-    <w:p/>
-    <w:p>
-      <w:r>
-        <w:t>Hello world</w:t>
+        <w:t>Others:</w:t>
+      </w:r>
+    </w:p>
+    <w:p>
+      <w:pPr>
+        <w:tabs>
+          <w:tab w:val="left" w:pos="916"/>
+          <w:tab w:val="left" w:pos="1832"/>
+          <w:tab w:val="left" w:pos="2748"/>
+          <w:tab w:val="left" w:pos="3664"/>
+          <w:tab w:val="left" w:pos="4580"/>
+          <w:tab w:val="left" w:pos="5496"/>
+          <w:tab w:val="left" w:pos="6412"/>
+          <w:tab w:val="left" w:pos="7328"/>
+          <w:tab w:val="left" w:pos="8244"/>
+          <w:tab w:val="left" w:pos="9160"/>
+          <w:tab w:val="left" w:pos="10076"/>
+          <w:tab w:val="left" w:pos="10992"/>
+          <w:tab w:val="left" w:pos="11908"/>
+          <w:tab w:val="left" w:pos="12824"/>
+          <w:tab w:val="left" w:pos="13740"/>
+          <w:tab w:val="left" w:pos="14656"/>
+        </w:tabs>
+        <w:rPr>
+          <w:rFonts w:ascii="Consolas" w:eastAsia="Times New Roman" w:hAnsi="Consolas" w:cs="Consolas"/>
+          <w:color w:val="24292E"/>
+          <w:sz w:val="21"/>
+          <w:szCs w:val="21"/>
+          <w:highlight w:val="yellow"/>
+        </w:rPr>
+      </w:pPr>
+      <w:r>
+        <w:rPr>
+          <w:rFonts w:ascii="Consolas" w:eastAsia="Times New Roman" w:hAnsi="Consolas" w:cs="Consolas"/>
+          <w:color w:val="24292E"/>
+          <w:sz w:val="21"/>
+          <w:szCs w:val="21"/>
+          <w:highlight w:val="yellow"/>
+        </w:rPr>
+        <w:t xml:space="preserve">git </w:t>
+      </w:r>
+      <w:proofErr w:type="spellStart"/>
+      <w:r>
+        <w:rPr>
+          <w:rFonts w:ascii="Consolas" w:eastAsia="Times New Roman" w:hAnsi="Consolas" w:cs="Consolas"/>
+          <w:color w:val="24292E"/>
+          <w:sz w:val="21"/>
+          <w:szCs w:val="21"/>
+          <w:highlight w:val="yellow"/>
+        </w:rPr>
+        <w:t>init</w:t>
+      </w:r>
+      <w:proofErr w:type="spellEnd"/>
+    </w:p>
+    <w:p>
+      <w:pPr>
+        <w:tabs>
+          <w:tab w:val="left" w:pos="916"/>
+          <w:tab w:val="left" w:pos="1832"/>
+          <w:tab w:val="left" w:pos="2748"/>
+          <w:tab w:val="left" w:pos="3664"/>
+          <w:tab w:val="left" w:pos="4580"/>
+          <w:tab w:val="left" w:pos="5496"/>
+          <w:tab w:val="left" w:pos="6412"/>
+          <w:tab w:val="left" w:pos="7328"/>
+          <w:tab w:val="left" w:pos="8244"/>
+          <w:tab w:val="left" w:pos="9160"/>
+          <w:tab w:val="left" w:pos="10076"/>
+          <w:tab w:val="left" w:pos="10992"/>
+          <w:tab w:val="left" w:pos="11908"/>
+          <w:tab w:val="left" w:pos="12824"/>
+          <w:tab w:val="left" w:pos="13740"/>
+          <w:tab w:val="left" w:pos="14656"/>
+        </w:tabs>
+        <w:rPr>
+          <w:rFonts w:ascii="Consolas" w:eastAsia="Times New Roman" w:hAnsi="Consolas" w:cs="Consolas"/>
+          <w:color w:val="24292E"/>
+          <w:sz w:val="21"/>
+          <w:szCs w:val="21"/>
+          <w:highlight w:val="yellow"/>
+          <w:lang w:val="en-US"/>
+        </w:rPr>
+      </w:pPr>
+      <w:r>
+        <w:rPr>
+          <w:rFonts w:ascii="Consolas" w:eastAsia="Times New Roman" w:hAnsi="Consolas" w:cs="Consolas"/>
+          <w:color w:val="24292E"/>
+          <w:sz w:val="21"/>
+          <w:szCs w:val="21"/>
+          <w:highlight w:val="yellow"/>
+          <w:lang w:val="en-US"/>
+        </w:rPr>
+        <w:t xml:space="preserve">git remote add origin </w:t>
+      </w:r>
+      <w:hyperlink r:id="rId5" w:history="1">
+        <w:r>
+          <w:rPr>
+            <w:rStyle w:val="Hyperlink"/>
+            <w:rFonts w:ascii="Consolas" w:eastAsia="Times New Roman" w:hAnsi="Consolas" w:cs="Consolas"/>
+            <w:sz w:val="21"/>
+            <w:szCs w:val="21"/>
+            <w:highlight w:val="yellow"/>
+            <w:lang w:val="en-US"/>
+          </w:rPr>
+          <w:t>https://github.com/Micahgard/projectDocuments.git</w:t>
+        </w:r>
+      </w:hyperlink>
+    </w:p>
+    <w:p>
+      <w:pPr>
+        <w:tabs>
+          <w:tab w:val="left" w:pos="916"/>
+          <w:tab w:val="left" w:pos="1832"/>
+          <w:tab w:val="left" w:pos="2748"/>
+          <w:tab w:val="left" w:pos="3664"/>
+          <w:tab w:val="left" w:pos="4580"/>
+          <w:tab w:val="left" w:pos="5496"/>
+          <w:tab w:val="left" w:pos="6412"/>
+          <w:tab w:val="left" w:pos="7328"/>
+          <w:tab w:val="left" w:pos="8244"/>
+          <w:tab w:val="left" w:pos="9160"/>
+          <w:tab w:val="left" w:pos="10076"/>
+          <w:tab w:val="left" w:pos="10992"/>
+          <w:tab w:val="left" w:pos="11908"/>
+          <w:tab w:val="left" w:pos="12824"/>
+          <w:tab w:val="left" w:pos="13740"/>
+          <w:tab w:val="left" w:pos="14656"/>
+        </w:tabs>
+        <w:rPr>
+          <w:rFonts w:ascii="Consolas" w:eastAsia="Times New Roman" w:hAnsi="Consolas" w:cs="Consolas"/>
+          <w:color w:val="24292E"/>
+          <w:sz w:val="21"/>
+          <w:szCs w:val="21"/>
+          <w:highlight w:val="yellow"/>
+          <w:lang w:val="en-US"/>
+        </w:rPr>
+      </w:pPr>
+      <w:r>
+        <w:rPr>
+          <w:rFonts w:ascii="Consolas" w:eastAsia="Times New Roman" w:hAnsi="Consolas" w:cs="Consolas"/>
+          <w:color w:val="24292E"/>
+          <w:sz w:val="21"/>
+          <w:szCs w:val="21"/>
+          <w:highlight w:val="yellow"/>
+          <w:lang w:val="en-US"/>
+        </w:rPr>
+        <w:t xml:space="preserve">git pull origin </w:t>
+      </w:r>
+      <w:proofErr w:type="spellStart"/>
+      <w:r>
+        <w:rPr>
+          <w:rFonts w:ascii="Consolas" w:eastAsia="Times New Roman" w:hAnsi="Consolas" w:cs="Consolas"/>
+          <w:color w:val="24292E"/>
+          <w:sz w:val="21"/>
+          <w:szCs w:val="21"/>
+          <w:highlight w:val="yellow"/>
+          <w:lang w:val="en-US"/>
+        </w:rPr>
+        <w:t>yourbranch</w:t>
+      </w:r>
+      <w:proofErr w:type="spellEnd"/>
+      <w:r>
+        <w:rPr>
+          <w:rFonts w:ascii="Consolas" w:eastAsia="Times New Roman" w:hAnsi="Consolas" w:cs="Consolas"/>
+          <w:color w:val="24292E"/>
+          <w:sz w:val="21"/>
+          <w:szCs w:val="21"/>
+          <w:highlight w:val="yellow"/>
+          <w:lang w:val="en-US"/>
+        </w:rPr>
+        <w:t xml:space="preserve"> (maybe master)</w:t>
+      </w:r>
+    </w:p>
+    <w:p>
+      <w:pPr>
+        <w:tabs>
+          <w:tab w:val="left" w:pos="916"/>
+          <w:tab w:val="left" w:pos="1832"/>
+          <w:tab w:val="left" w:pos="2748"/>
+          <w:tab w:val="left" w:pos="3664"/>
+          <w:tab w:val="left" w:pos="4580"/>
+          <w:tab w:val="left" w:pos="5496"/>
+          <w:tab w:val="left" w:pos="6412"/>
+          <w:tab w:val="left" w:pos="7328"/>
+          <w:tab w:val="left" w:pos="8244"/>
+          <w:tab w:val="left" w:pos="9160"/>
+          <w:tab w:val="left" w:pos="10076"/>
+          <w:tab w:val="left" w:pos="10992"/>
+          <w:tab w:val="left" w:pos="11908"/>
+          <w:tab w:val="left" w:pos="12824"/>
+          <w:tab w:val="left" w:pos="13740"/>
+          <w:tab w:val="left" w:pos="14656"/>
+        </w:tabs>
+        <w:rPr>
+          <w:rFonts w:ascii="Consolas" w:eastAsia="Times New Roman" w:hAnsi="Consolas" w:cs="Consolas"/>
+          <w:color w:val="24292E"/>
+          <w:sz w:val="21"/>
+          <w:szCs w:val="21"/>
+          <w:lang w:val="en-US"/>
+        </w:rPr>
+      </w:pPr>
+      <w:r>
+        <w:rPr>
+          <w:rFonts w:ascii="Consolas" w:eastAsia="Times New Roman" w:hAnsi="Consolas" w:cs="Consolas"/>
+          <w:color w:val="24292E"/>
+          <w:sz w:val="21"/>
+          <w:szCs w:val="21"/>
+          <w:highlight w:val="yellow"/>
+          <w:lang w:val="en-US"/>
+        </w:rPr>
+        <w:t xml:space="preserve">git checkout -b </w:t>
+      </w:r>
+      <w:proofErr w:type="spellStart"/>
+      <w:r>
+        <w:rPr>
+          <w:rFonts w:ascii="Consolas" w:eastAsia="Times New Roman" w:hAnsi="Consolas" w:cs="Consolas"/>
+          <w:color w:val="24292E"/>
+          <w:sz w:val="21"/>
+          <w:szCs w:val="21"/>
+          <w:highlight w:val="yellow"/>
+          <w:lang w:val="en-US"/>
+        </w:rPr>
+        <w:t>yourbranch</w:t>
+      </w:r>
+      <w:proofErr w:type="spellEnd"/>
+    </w:p>
+    <w:p>
+      <w:pPr>
+        <w:tabs>
+          <w:tab w:val="left" w:pos="916"/>
+          <w:tab w:val="left" w:pos="1832"/>
+          <w:tab w:val="left" w:pos="2748"/>
+          <w:tab w:val="left" w:pos="3664"/>
+          <w:tab w:val="left" w:pos="4580"/>
+          <w:tab w:val="left" w:pos="5496"/>
+          <w:tab w:val="left" w:pos="6412"/>
+          <w:tab w:val="left" w:pos="7328"/>
+          <w:tab w:val="left" w:pos="8244"/>
+          <w:tab w:val="left" w:pos="9160"/>
+          <w:tab w:val="left" w:pos="10076"/>
+          <w:tab w:val="left" w:pos="10992"/>
+          <w:tab w:val="left" w:pos="11908"/>
+          <w:tab w:val="left" w:pos="12824"/>
+          <w:tab w:val="left" w:pos="13740"/>
+          <w:tab w:val="left" w:pos="14656"/>
+        </w:tabs>
+        <w:rPr>
+          <w:rFonts w:ascii="Consolas" w:eastAsia="Times New Roman" w:hAnsi="Consolas" w:cs="Consolas"/>
+          <w:color w:val="24292E"/>
+          <w:sz w:val="21"/>
+          <w:szCs w:val="21"/>
+          <w:lang w:val="en-US"/>
+        </w:rPr>
+      </w:pPr>
+      <w:r>
+        <w:rPr>
+          <w:rFonts w:ascii="Consolas" w:eastAsia="Times New Roman" w:hAnsi="Consolas" w:cs="Consolas"/>
+          <w:color w:val="24292E"/>
+          <w:sz w:val="21"/>
+          <w:szCs w:val="21"/>
+          <w:lang w:val="en-US"/>
+        </w:rPr>
+        <w:t>only once</w:t>
+      </w:r>
+    </w:p>
+    <w:p>
+      <w:pPr>
+        <w:tabs>
+          <w:tab w:val="left" w:pos="916"/>
+          <w:tab w:val="left" w:pos="1832"/>
+          <w:tab w:val="left" w:pos="2748"/>
+          <w:tab w:val="left" w:pos="3664"/>
+          <w:tab w:val="left" w:pos="4580"/>
+          <w:tab w:val="left" w:pos="5496"/>
+          <w:tab w:val="left" w:pos="6412"/>
+          <w:tab w:val="left" w:pos="7328"/>
+          <w:tab w:val="left" w:pos="8244"/>
+          <w:tab w:val="left" w:pos="9160"/>
+          <w:tab w:val="left" w:pos="10076"/>
+          <w:tab w:val="left" w:pos="10992"/>
+          <w:tab w:val="left" w:pos="11908"/>
+          <w:tab w:val="left" w:pos="12824"/>
+          <w:tab w:val="left" w:pos="13740"/>
+          <w:tab w:val="left" w:pos="14656"/>
+        </w:tabs>
+        <w:rPr>
+          <w:rFonts w:ascii="Consolas" w:eastAsia="Times New Roman" w:hAnsi="Consolas" w:cs="Consolas"/>
+          <w:color w:val="24292E"/>
+          <w:sz w:val="21"/>
+          <w:szCs w:val="21"/>
+          <w:lang w:val="en-US"/>
+        </w:rPr>
+      </w:pPr>
+    </w:p>
+    <w:p>
+      <w:pPr>
+        <w:tabs>
+          <w:tab w:val="left" w:pos="916"/>
+          <w:tab w:val="left" w:pos="1832"/>
+          <w:tab w:val="left" w:pos="2748"/>
+          <w:tab w:val="left" w:pos="3664"/>
+          <w:tab w:val="left" w:pos="4580"/>
+          <w:tab w:val="left" w:pos="5496"/>
+          <w:tab w:val="left" w:pos="6412"/>
+          <w:tab w:val="left" w:pos="7328"/>
+          <w:tab w:val="left" w:pos="8244"/>
+          <w:tab w:val="left" w:pos="9160"/>
+          <w:tab w:val="left" w:pos="10076"/>
+          <w:tab w:val="left" w:pos="10992"/>
+          <w:tab w:val="left" w:pos="11908"/>
+          <w:tab w:val="left" w:pos="12824"/>
+          <w:tab w:val="left" w:pos="13740"/>
+          <w:tab w:val="left" w:pos="14656"/>
+        </w:tabs>
+        <w:rPr>
+          <w:rFonts w:ascii="Consolas" w:eastAsia="Times New Roman" w:hAnsi="Consolas" w:cs="Consolas"/>
+          <w:color w:val="24292E"/>
+          <w:sz w:val="21"/>
+          <w:szCs w:val="21"/>
+          <w:lang w:val="en-US"/>
+        </w:rPr>
+      </w:pPr>
+      <w:r>
+        <w:rPr>
+          <w:rFonts w:ascii="Consolas" w:eastAsia="Times New Roman" w:hAnsi="Consolas" w:cs="Consolas"/>
+          <w:color w:val="24292E"/>
+          <w:sz w:val="21"/>
+          <w:szCs w:val="21"/>
+          <w:lang w:val="en-US"/>
+        </w:rPr>
+        <w:t xml:space="preserve">git </w:t>
+      </w:r>
+      <w:proofErr w:type="gramStart"/>
+      <w:r>
+        <w:rPr>
+          <w:rFonts w:ascii="Consolas" w:eastAsia="Times New Roman" w:hAnsi="Consolas" w:cs="Consolas"/>
+          <w:color w:val="24292E"/>
+          <w:sz w:val="21"/>
+          <w:szCs w:val="21"/>
+          <w:lang w:val="en-US"/>
+        </w:rPr>
+        <w:t>add .</w:t>
+      </w:r>
+      <w:proofErr w:type="gramEnd"/>
+      <w:r>
+        <w:rPr>
+          <w:rFonts w:ascii="Consolas" w:eastAsia="Times New Roman" w:hAnsi="Consolas" w:cs="Consolas"/>
+          <w:color w:val="24292E"/>
+          <w:sz w:val="21"/>
+          <w:szCs w:val="21"/>
+          <w:lang w:val="en-US"/>
+        </w:rPr>
+        <w:t xml:space="preserve">   </w:t>
+      </w:r>
+    </w:p>
+    <w:p>
+      <w:pPr>
+        <w:tabs>
+          <w:tab w:val="left" w:pos="916"/>
+          <w:tab w:val="left" w:pos="1832"/>
+          <w:tab w:val="left" w:pos="2748"/>
+          <w:tab w:val="left" w:pos="3664"/>
+          <w:tab w:val="left" w:pos="4580"/>
+          <w:tab w:val="left" w:pos="5496"/>
+          <w:tab w:val="left" w:pos="6412"/>
+          <w:tab w:val="left" w:pos="7328"/>
+          <w:tab w:val="left" w:pos="8244"/>
+          <w:tab w:val="left" w:pos="9160"/>
+          <w:tab w:val="left" w:pos="10076"/>
+          <w:tab w:val="left" w:pos="10992"/>
+          <w:tab w:val="left" w:pos="11908"/>
+          <w:tab w:val="left" w:pos="12824"/>
+          <w:tab w:val="left" w:pos="13740"/>
+          <w:tab w:val="left" w:pos="14656"/>
+        </w:tabs>
+        <w:rPr>
+          <w:rFonts w:ascii="Consolas" w:eastAsia="Times New Roman" w:hAnsi="Consolas" w:cs="Consolas"/>
+          <w:color w:val="24292E"/>
+          <w:sz w:val="21"/>
+          <w:szCs w:val="21"/>
+          <w:lang w:val="en-US"/>
+        </w:rPr>
+      </w:pPr>
+      <w:r>
+        <w:rPr>
+          <w:rFonts w:ascii="Consolas" w:eastAsia="Times New Roman" w:hAnsi="Consolas" w:cs="Consolas"/>
+          <w:color w:val="24292E"/>
+          <w:sz w:val="21"/>
+          <w:szCs w:val="21"/>
+          <w:lang w:val="en-US"/>
+        </w:rPr>
+        <w:t>git commit -m "</w:t>
+      </w:r>
+      <w:r>
+        <w:rPr>
+          <w:rFonts w:ascii="Consolas" w:eastAsia="Times New Roman" w:hAnsi="Consolas" w:cs="Consolas"/>
+          <w:color w:val="24292E"/>
+          <w:sz w:val="21"/>
+          <w:szCs w:val="21"/>
+          <w:lang w:val="en-US"/>
+        </w:rPr>
+        <w:t>your change commit</w:t>
+      </w:r>
+      <w:r>
+        <w:rPr>
+          <w:rFonts w:ascii="Consolas" w:eastAsia="Times New Roman" w:hAnsi="Consolas" w:cs="Consolas"/>
+          <w:color w:val="24292E"/>
+          <w:sz w:val="21"/>
+          <w:szCs w:val="21"/>
+          <w:lang w:val="en-US"/>
+        </w:rPr>
+        <w:t>"</w:t>
+      </w:r>
+    </w:p>
+    <w:p>
+      <w:pPr>
+        <w:tabs>
+          <w:tab w:val="left" w:pos="916"/>
+          <w:tab w:val="left" w:pos="1832"/>
+          <w:tab w:val="left" w:pos="2748"/>
+          <w:tab w:val="left" w:pos="3664"/>
+          <w:tab w:val="left" w:pos="4580"/>
+          <w:tab w:val="left" w:pos="5496"/>
+          <w:tab w:val="left" w:pos="6412"/>
+          <w:tab w:val="left" w:pos="7328"/>
+          <w:tab w:val="left" w:pos="8244"/>
+          <w:tab w:val="left" w:pos="9160"/>
+          <w:tab w:val="left" w:pos="10076"/>
+          <w:tab w:val="left" w:pos="10992"/>
+          <w:tab w:val="left" w:pos="11908"/>
+          <w:tab w:val="left" w:pos="12824"/>
+          <w:tab w:val="left" w:pos="13740"/>
+          <w:tab w:val="left" w:pos="14656"/>
+        </w:tabs>
+        <w:rPr>
+          <w:rFonts w:ascii="Consolas" w:eastAsia="Times New Roman" w:hAnsi="Consolas" w:cs="Consolas"/>
+          <w:color w:val="24292E"/>
+          <w:sz w:val="21"/>
+          <w:szCs w:val="21"/>
+          <w:lang w:val="en-US"/>
+        </w:rPr>
+      </w:pPr>
+      <w:r>
+        <w:rPr>
+          <w:rFonts w:ascii="Consolas" w:eastAsia="Times New Roman" w:hAnsi="Consolas" w:cs="Consolas"/>
+          <w:color w:val="24292E"/>
+          <w:sz w:val="21"/>
+          <w:szCs w:val="21"/>
+          <w:lang w:val="en-US"/>
+        </w:rPr>
+        <w:t xml:space="preserve">git push origin </w:t>
+      </w:r>
+      <w:proofErr w:type="spellStart"/>
+      <w:r>
+        <w:rPr>
+          <w:rFonts w:ascii="Consolas" w:eastAsia="Times New Roman" w:hAnsi="Consolas" w:cs="Consolas"/>
+          <w:color w:val="24292E"/>
+          <w:sz w:val="21"/>
+          <w:szCs w:val="21"/>
+          <w:lang w:val="en-US"/>
+        </w:rPr>
+        <w:t>yourbranch</w:t>
       </w:r>
       <w:bookmarkStart w:id="0" w:name="_GoBack"/>
       <w:bookmarkEnd w:id="0"/>
-    </w:p>
+      <w:proofErr w:type="spellEnd"/>
+    </w:p>
+    <w:p/>
     <w:p/>
     <w:p/>
     <w:sectPr>
@@ -800,6 +1223,18 @@
     <w:basedOn w:val="DefaultParagraphFont"/>
     <w:rsid w:val="00620FB9"/>
   </w:style>
+  <w:style w:type="character" w:styleId="FollowedHyperlink">
+    <w:name w:val="FollowedHyperlink"/>
+    <w:basedOn w:val="DefaultParagraphFont"/>
+    <w:uiPriority w:val="99"/>
+    <w:semiHidden/>
+    <w:unhideWhenUsed/>
+    <w:rsid w:val="009B2B25"/>
+    <w:rPr>
+      <w:color w:val="954F72" w:themeColor="followedHyperlink"/>
+      <w:u w:val="single"/>
+    </w:rPr>
+  </w:style>
 </w:styles>
 </file>
 

</xml_diff>